<commit_message>
dokumenty w formacie pdf
</commit_message>
<xml_diff>
--- a/Dokumenty - etap 1/Harmonogram.docx
+++ b/Dokumenty - etap 1/Harmonogram.docx
@@ -147,6 +147,7 @@
           <w:szCs w:val="20"/>
         </w:rPr>
       </w:pPr>
+      <w:bookmarkStart w:id="0" w:name="_GoBack"/>
       <w:r>
         <w:rPr>
           <w:sz w:val="20"/>
@@ -255,6 +256,7 @@
         <w:t>Marcin Wnuk</w:t>
       </w:r>
     </w:p>
+    <w:bookmarkEnd w:id="0"/>
     <w:p>
       <w:pPr>
         <w:pStyle w:val="PODSTAWOWY"/>
@@ -641,12 +643,12 @@
       <w:pPr>
         <w:pStyle w:val="1ROZDZIA"/>
       </w:pPr>
-      <w:bookmarkStart w:id="0" w:name="_Toc353217766"/>
+      <w:bookmarkStart w:id="1" w:name="_Toc353217766"/>
       <w:r>
         <w:lastRenderedPageBreak/>
         <w:t>Przydział ról</w:t>
       </w:r>
-      <w:bookmarkEnd w:id="0"/>
+      <w:bookmarkEnd w:id="1"/>
     </w:p>
     <w:p>
       <w:pPr>
@@ -757,11 +759,11 @@
       <w:pPr>
         <w:pStyle w:val="1ROZDZIA"/>
       </w:pPr>
-      <w:bookmarkStart w:id="1" w:name="_Toc353217767"/>
+      <w:bookmarkStart w:id="2" w:name="_Toc353217767"/>
       <w:r>
         <w:t>Harmonogram</w:t>
       </w:r>
-      <w:bookmarkEnd w:id="1"/>
+      <w:bookmarkEnd w:id="2"/>
     </w:p>
     <w:p>
       <w:pPr>
@@ -770,11 +772,11 @@
       <w:r>
         <w:t xml:space="preserve"> </w:t>
       </w:r>
-      <w:bookmarkStart w:id="2" w:name="_Toc353217768"/>
+      <w:bookmarkStart w:id="3" w:name="_Toc353217768"/>
       <w:r>
         <w:t>Faza 2</w:t>
       </w:r>
-      <w:bookmarkEnd w:id="2"/>
+      <w:bookmarkEnd w:id="3"/>
     </w:p>
     <w:tbl>
       <w:tblPr>
@@ -1066,11 +1068,11 @@
         <w:lastRenderedPageBreak/>
         <w:t xml:space="preserve"> </w:t>
       </w:r>
-      <w:bookmarkStart w:id="3" w:name="_Toc353217769"/>
+      <w:bookmarkStart w:id="4" w:name="_Toc353217769"/>
       <w:r>
         <w:t>Faza 3</w:t>
       </w:r>
-      <w:bookmarkEnd w:id="3"/>
+      <w:bookmarkEnd w:id="4"/>
     </w:p>
     <w:tbl>
       <w:tblPr>
@@ -1155,8 +1157,6 @@
             <w:r>
               <w:t>. A</w:t>
             </w:r>
-            <w:bookmarkStart w:id="4" w:name="_GoBack"/>
-            <w:bookmarkEnd w:id="4"/>
             <w:r>
               <w:t>plikacja zawiera już całą funkcjonalność, niekoniecznie w najoptymalniejszej formie i przy najlepszej jakości kodu</w:t>
             </w:r>
@@ -1273,10 +1273,7 @@
               <w:ind w:firstLine="0"/>
             </w:pPr>
             <w:r>
-              <w:t>2013-</w:t>
-            </w:r>
-            <w:r>
-              <w:t>06-02</w:t>
+              <w:t>2013-06-02</w:t>
             </w:r>
           </w:p>
         </w:tc>
@@ -1461,7 +1458,7 @@
           <w:rPr>
             <w:noProof/>
           </w:rPr>
-          <w:t>5</w:t>
+          <w:t>1</w:t>
         </w:r>
         <w:r>
           <w:rPr>
@@ -7005,7 +7002,7 @@
 </file>
 
 <file path=customXml/itemProps1.xml><?xml version="1.0" encoding="utf-8"?>
-<ds:datastoreItem xmlns:ds="http://schemas.openxmlformats.org/officeDocument/2006/customXml" ds:itemID="{8667AAB5-2ED1-49D3-ABC3-31221B581C5F}">
+<ds:datastoreItem xmlns:ds="http://schemas.openxmlformats.org/officeDocument/2006/customXml" ds:itemID="{72A393BF-F846-4B3E-B4D2-53262948AE95}">
   <ds:schemaRefs>
     <ds:schemaRef ds:uri="http://schemas.openxmlformats.org/officeDocument/2006/bibliography"/>
   </ds:schemaRefs>

</xml_diff>